<commit_message>
return to old ASM; fixed debug; redact Tests, Documentation; change returning Exceptions;
</commit_message>
<xml_diff>
--- a/Source/Ozertsov/Board/документ.docx
+++ b/Source/Ozertsov/Board/документ.docx
@@ -66,79 +66,762 @@
         <w:t xml:space="preserve"> нужно указать тип, с которым она будет оперировать и функции, которые будут в ячейках. Функции распределяются по столбцам матрицы, т. е. в матрице столько столбцов, сколько функций было задано. Подсчет выражения выполняется в несколько потоков, количество потоков определяется количеством функций, записанных в строке. Если в каждой строке разное количество функций, то код не будет выполняться. Также нельзя в разных потоках использовать одну и ту же ячейку.</w:t>
       </w:r>
     </w:p>
-    <w:p>
+    <w:p/>
+    <w:p>
+      <w:pPr>
+        <w:rPr>
+          <w:b/>
+        </w:rPr>
+      </w:pPr>
+      <w:r>
+        <w:rPr>
+          <w:b/>
+        </w:rPr>
+        <w:t xml:space="preserve">Операция </w:t>
+      </w:r>
+      <w:r>
+        <w:rPr>
+          <w:b/>
+          <w:lang w:val="en-US"/>
+        </w:rPr>
+        <w:t>Set</w:t>
+      </w:r>
+    </w:p>
+    <w:p>
+      <w:r>
+        <w:rPr>
+          <w:lang w:val="en-US"/>
+        </w:rPr>
+        <w:t>Set</w:t>
+      </w:r>
+      <w:r>
+        <w:t xml:space="preserve"> </w:t>
+      </w:r>
+      <w:r>
+        <w:rPr>
+          <w:lang w:val="en-US"/>
+        </w:rPr>
+        <w:t>x</w:t>
+      </w:r>
+      <w:r>
+        <w:t xml:space="preserve"> </w:t>
+      </w:r>
+      <w:r>
+        <w:rPr>
+          <w:lang w:val="en-US"/>
+        </w:rPr>
+        <w:t>y</w:t>
+      </w:r>
+      <w:r>
+        <w:t xml:space="preserve"> </w:t>
+      </w:r>
+      <w:r>
+        <w:rPr>
+          <w:lang w:val="en-US"/>
+        </w:rPr>
+        <w:t>argument</w:t>
+      </w:r>
+      <w:r>
+        <w:t xml:space="preserve"> – операция присваивания ячейки х – строки, у – столбца аргумента </w:t>
+      </w:r>
+      <w:r>
+        <w:rPr>
+          <w:lang w:val="en-US"/>
+        </w:rPr>
+        <w:t>argument</w:t>
+      </w:r>
+      <w:r>
+        <w:t>.</w:t>
+      </w:r>
+    </w:p>
+    <w:p>
+      <w:pPr>
+        <w:rPr>
+          <w:b/>
+        </w:rPr>
+      </w:pPr>
+      <w:r>
+        <w:rPr>
+          <w:b/>
+        </w:rPr>
+        <w:t xml:space="preserve">Операция </w:t>
+      </w:r>
+      <w:proofErr w:type="spellStart"/>
+      <w:r>
+        <w:rPr>
+          <w:b/>
+          <w:lang w:val="en-US"/>
+        </w:rPr>
+        <w:t>Mov</w:t>
+      </w:r>
+      <w:proofErr w:type="spellEnd"/>
+      <w:r>
+        <w:rPr>
+          <w:b/>
+        </w:rPr>
+        <w:t xml:space="preserve"> </w:t>
+      </w:r>
+    </w:p>
+    <w:p>
+      <w:proofErr w:type="spellStart"/>
+      <w:r>
+        <w:rPr>
+          <w:lang w:val="en-US"/>
+        </w:rPr>
+        <w:t>Mo</w:t>
+      </w:r>
+      <w:r>
+        <w:rPr>
+          <w:lang w:val="en-US"/>
+        </w:rPr>
+        <w:t>v</w:t>
+      </w:r>
+      <w:proofErr w:type="spellEnd"/>
+      <w:r>
+        <w:t xml:space="preserve"> </w:t>
+      </w:r>
+      <w:r>
+        <w:rPr>
+          <w:lang w:val="en-US"/>
+        </w:rPr>
+        <w:t>x</w:t>
+      </w:r>
+      <w:r>
+        <w:t xml:space="preserve"> </w:t>
+      </w:r>
+      <w:r>
+        <w:rPr>
+          <w:lang w:val="en-US"/>
+        </w:rPr>
+        <w:t>y</w:t>
+      </w:r>
+      <w:r>
+        <w:t xml:space="preserve"> </w:t>
+      </w:r>
+      <w:r>
+        <w:rPr>
+          <w:lang w:val="en-US"/>
+        </w:rPr>
+        <w:t>a</w:t>
+      </w:r>
+      <w:r>
+        <w:t xml:space="preserve"> </w:t>
+      </w:r>
+      <w:r>
+        <w:rPr>
+          <w:lang w:val="en-US"/>
+        </w:rPr>
+        <w:t>b</w:t>
+      </w:r>
+      <w:r>
+        <w:t xml:space="preserve"> </w:t>
+      </w:r>
+      <w:r>
+        <w:t>– операция перемещения значения, с выполнением опер</w:t>
+      </w:r>
+      <w:r>
+        <w:t xml:space="preserve">ации из a – строки, a – столбца в </w:t>
+      </w:r>
+      <w:r>
+        <w:rPr>
+          <w:lang w:val="en-US"/>
+        </w:rPr>
+        <w:t>x</w:t>
+      </w:r>
+      <w:r>
+        <w:t xml:space="preserve"> – строку, </w:t>
+      </w:r>
+      <w:r>
+        <w:rPr>
+          <w:lang w:val="en-US"/>
+        </w:rPr>
+        <w:t>y</w:t>
+      </w:r>
+      <w:r>
+        <w:t xml:space="preserve"> - столбец</w:t>
+      </w:r>
+    </w:p>
+    <w:p>
+      <w:pPr>
+        <w:rPr>
+          <w:b/>
+        </w:rPr>
+      </w:pPr>
+      <w:r>
+        <w:rPr>
+          <w:b/>
+        </w:rPr>
+        <w:t xml:space="preserve">Операция </w:t>
+      </w:r>
+      <w:proofErr w:type="spellStart"/>
+      <w:r>
+        <w:rPr>
+          <w:b/>
+          <w:lang w:val="en-US"/>
+        </w:rPr>
+        <w:t>Mvc</w:t>
+      </w:r>
+      <w:proofErr w:type="spellEnd"/>
+    </w:p>
+    <w:p>
+      <w:proofErr w:type="spellStart"/>
+      <w:r>
+        <w:rPr>
+          <w:lang w:val="en-US"/>
+        </w:rPr>
+        <w:t>M</w:t>
+      </w:r>
+      <w:r>
+        <w:rPr>
+          <w:lang w:val="en-US"/>
+        </w:rPr>
+        <w:t>v</w:t>
+      </w:r>
+      <w:proofErr w:type="spellEnd"/>
+      <w:r>
+        <w:t>с</w:t>
+      </w:r>
+      <w:r>
+        <w:t xml:space="preserve"> </w:t>
+      </w:r>
+      <w:r>
+        <w:rPr>
+          <w:lang w:val="en-US"/>
+        </w:rPr>
+        <w:t>x</w:t>
+      </w:r>
+      <w:r>
+        <w:t xml:space="preserve"> </w:t>
+      </w:r>
+      <w:r>
+        <w:rPr>
+          <w:lang w:val="en-US"/>
+        </w:rPr>
+        <w:t>y</w:t>
+      </w:r>
+      <w:r>
+        <w:t xml:space="preserve"> </w:t>
+      </w:r>
+      <w:r>
+        <w:rPr>
+          <w:lang w:val="en-US"/>
+        </w:rPr>
+        <w:t>argument</w:t>
+      </w:r>
+      <w:r>
+        <w:t xml:space="preserve"> – </w:t>
+      </w:r>
+      <w:r>
+        <w:t xml:space="preserve">операция выполнения функции х – строки, у – </w:t>
+      </w:r>
+      <w:proofErr w:type="spellStart"/>
+      <w:r>
+        <w:t>стоблца</w:t>
+      </w:r>
+      <w:proofErr w:type="spellEnd"/>
+      <w:r>
+        <w:t xml:space="preserve"> с аргументом </w:t>
+      </w:r>
+      <w:r>
+        <w:rPr>
+          <w:lang w:val="en-US"/>
+        </w:rPr>
+        <w:t>argument</w:t>
+      </w:r>
+      <w:r>
+        <w:t xml:space="preserve"> </w:t>
+      </w:r>
+    </w:p>
+    <w:p>
+      <w:pPr>
+        <w:rPr>
+          <w:b/>
+        </w:rPr>
+      </w:pPr>
+      <w:r>
+        <w:rPr>
+          <w:b/>
+        </w:rPr>
+        <w:t xml:space="preserve">Операция </w:t>
+      </w:r>
+      <w:r>
+        <w:rPr>
+          <w:b/>
+          <w:lang w:val="en-US"/>
+        </w:rPr>
+        <w:t>Eps</w:t>
+      </w:r>
+    </w:p>
+    <w:p>
+      <w:r>
+        <w:rPr>
+          <w:lang w:val="en-US"/>
+        </w:rPr>
+        <w:t>Eps</w:t>
+      </w:r>
+      <w:r>
+        <w:t xml:space="preserve"> – ничего не выполняется. Используется для поддержания параллельности кода.</w:t>
+      </w:r>
+    </w:p>
+    <w:p/>
+    <w:p>
+      <w:pPr>
+        <w:rPr>
+          <w:b/>
+        </w:rPr>
+      </w:pPr>
+      <w:r>
+        <w:rPr>
+          <w:b/>
+        </w:rPr>
+        <w:t>Возможные ошибки</w:t>
+      </w:r>
+    </w:p>
+    <w:p>
+      <w:r>
+        <w:rPr>
+          <w:b/>
+        </w:rPr>
+        <w:t>с</w:t>
+      </w:r>
+      <w:r>
+        <w:rPr>
+          <w:b/>
+          <w:lang w:val="en-US"/>
+        </w:rPr>
+        <w:t>an</w:t>
+      </w:r>
+      <w:r>
+        <w:rPr>
+          <w:b/>
+        </w:rPr>
+        <w:t>’</w:t>
+      </w:r>
+      <w:r>
+        <w:rPr>
+          <w:b/>
+          <w:lang w:val="en-US"/>
+        </w:rPr>
+        <w:t>t</w:t>
+      </w:r>
+      <w:r>
+        <w:rPr>
+          <w:b/>
+        </w:rPr>
+        <w:t xml:space="preserve"> </w:t>
+      </w:r>
+      <w:r>
+        <w:rPr>
+          <w:b/>
+          <w:lang w:val="en-US"/>
+        </w:rPr>
+        <w:t>find</w:t>
+      </w:r>
+      <w:r>
+        <w:rPr>
+          <w:b/>
+        </w:rPr>
+        <w:t xml:space="preserve"> </w:t>
+      </w:r>
+      <w:r>
+        <w:rPr>
+          <w:b/>
+          <w:lang w:val="en-US"/>
+        </w:rPr>
+        <w:t>Cell</w:t>
+      </w:r>
+      <w:r>
+        <w:rPr>
+          <w:b/>
+        </w:rPr>
+        <w:t xml:space="preserve"> &lt;</w:t>
+      </w:r>
+      <w:r>
+        <w:rPr>
+          <w:b/>
+          <w:lang w:val="en-US"/>
+        </w:rPr>
+        <w:t>x</w:t>
+      </w:r>
+      <w:r>
+        <w:rPr>
+          <w:b/>
+        </w:rPr>
+        <w:t>&gt; &lt;</w:t>
+      </w:r>
+      <w:r>
+        <w:rPr>
+          <w:b/>
+          <w:lang w:val="en-US"/>
+        </w:rPr>
+        <w:t>y</w:t>
+      </w:r>
+      <w:r>
+        <w:rPr>
+          <w:b/>
+        </w:rPr>
+        <w:t xml:space="preserve">&gt; </w:t>
+      </w:r>
+      <w:r>
+        <w:t>В матрице нет такого значения.</w:t>
+      </w:r>
+    </w:p>
+    <w:p>
+      <w:pPr>
+        <w:rPr>
+          <w:rFonts w:cs="Microsoft Sans Serif"/>
+        </w:rPr>
+      </w:pPr>
+      <w:r>
+        <w:rPr>
+          <w:rFonts w:cs="Microsoft Sans Serif"/>
+          <w:b/>
+        </w:rPr>
+        <w:t>Выдано исключение типа "</w:t>
+      </w:r>
+      <w:proofErr w:type="spellStart"/>
+      <w:r>
+        <w:rPr>
+          <w:rFonts w:cs="Microsoft Sans Serif"/>
+          <w:b/>
+          <w:lang w:val="en-US"/>
+        </w:rPr>
+        <w:t>Compilator</w:t>
+      </w:r>
+      <w:proofErr w:type="spellEnd"/>
+      <w:r>
+        <w:rPr>
+          <w:rFonts w:cs="Microsoft Sans Serif"/>
+          <w:b/>
+        </w:rPr>
+        <w:t>+</w:t>
+      </w:r>
+      <w:proofErr w:type="spellStart"/>
+      <w:r>
+        <w:rPr>
+          <w:rFonts w:cs="Microsoft Sans Serif"/>
+          <w:b/>
+          <w:lang w:val="en-US"/>
+        </w:rPr>
+        <w:t>CompileException</w:t>
+      </w:r>
+      <w:proofErr w:type="spellEnd"/>
+      <w:r>
+        <w:rPr>
+          <w:rFonts w:cs="Microsoft Sans Serif"/>
+          <w:b/>
+        </w:rPr>
+        <w:t>".</w:t>
+      </w:r>
+      <w:r>
+        <w:rPr>
+          <w:rFonts w:cs="Microsoft Sans Serif"/>
+          <w:b/>
+        </w:rPr>
+        <w:t xml:space="preserve"> </w:t>
+      </w:r>
+      <w:r>
+        <w:rPr>
+          <w:rFonts w:cs="Microsoft Sans Serif"/>
+        </w:rPr>
+        <w:t xml:space="preserve">- </w:t>
+      </w:r>
+      <w:r>
+        <w:rPr>
+          <w:rFonts w:cs="Microsoft Sans Serif"/>
+        </w:rPr>
+        <w:t>Неправильный ввод операций.</w:t>
+      </w:r>
+    </w:p>
+    <w:p>
+      <w:pPr>
+        <w:rPr>
+          <w:rFonts w:cs="Microsoft Sans Serif"/>
+        </w:rPr>
+      </w:pPr>
+      <w:r>
+        <w:rPr>
+          <w:rFonts w:cs="Microsoft Sans Serif"/>
+          <w:b/>
+        </w:rPr>
+        <w:t>Выдано</w:t>
+      </w:r>
+      <w:r>
+        <w:rPr>
+          <w:rFonts w:cs="Microsoft Sans Serif"/>
+          <w:b/>
+          <w:lang w:val="en-US"/>
+        </w:rPr>
+        <w:t xml:space="preserve"> </w:t>
+      </w:r>
+      <w:r>
+        <w:rPr>
+          <w:rFonts w:cs="Microsoft Sans Serif"/>
+          <w:b/>
+        </w:rPr>
+        <w:t>исключение</w:t>
+      </w:r>
+      <w:r>
+        <w:rPr>
+          <w:rFonts w:cs="Microsoft Sans Serif"/>
+          <w:b/>
+          <w:lang w:val="en-US"/>
+        </w:rPr>
+        <w:t xml:space="preserve"> </w:t>
+      </w:r>
+      <w:r>
+        <w:rPr>
+          <w:rFonts w:cs="Microsoft Sans Serif"/>
+          <w:b/>
+        </w:rPr>
+        <w:t>типа</w:t>
+      </w:r>
+      <w:r>
+        <w:rPr>
+          <w:rFonts w:cs="Microsoft Sans Serif"/>
+          <w:b/>
+          <w:lang w:val="en-US"/>
+        </w:rPr>
+        <w:t xml:space="preserve"> "</w:t>
+      </w:r>
+      <w:proofErr w:type="spellStart"/>
+      <w:r>
+        <w:rPr>
+          <w:rFonts w:cs="Microsoft Sans Serif"/>
+          <w:b/>
+          <w:lang w:val="en-US"/>
+        </w:rPr>
+        <w:t>Processor+OperationException</w:t>
+      </w:r>
+      <w:proofErr w:type="spellEnd"/>
+      <w:r>
+        <w:rPr>
+          <w:rFonts w:cs="Microsoft Sans Serif"/>
+          <w:b/>
+          <w:lang w:val="en-US"/>
+        </w:rPr>
+        <w:t>".</w:t>
+      </w:r>
+      <w:r>
+        <w:rPr>
+          <w:rFonts w:cs="Microsoft Sans Serif"/>
+          <w:b/>
+          <w:lang w:val="en-US"/>
+        </w:rPr>
+        <w:t xml:space="preserve"> </w:t>
+      </w:r>
+      <w:r>
+        <w:rPr>
+          <w:rFonts w:cs="Microsoft Sans Serif"/>
+          <w:lang w:val="en-US"/>
+        </w:rPr>
+        <w:t xml:space="preserve"> </w:t>
+      </w:r>
+      <w:r>
+        <w:rPr>
+          <w:rFonts w:cs="Microsoft Sans Serif"/>
+        </w:rPr>
+        <w:t xml:space="preserve">– </w:t>
+      </w:r>
+      <w:r>
+        <w:rPr>
+          <w:rFonts w:cs="Microsoft Sans Serif"/>
+        </w:rPr>
+        <w:t>Невозможно выполнить операцию требуемую операцию.</w:t>
+      </w:r>
+    </w:p>
+    <w:p>
+      <w:pPr>
+        <w:rPr>
+          <w:rFonts w:cs="Microsoft Sans Serif"/>
+          <w:b/>
+        </w:rPr>
+      </w:pPr>
+      <w:proofErr w:type="spellStart"/>
+      <w:r>
+        <w:rPr>
+          <w:rFonts w:cs="Microsoft Sans Serif"/>
+          <w:b/>
+        </w:rPr>
+        <w:t>workflows</w:t>
+      </w:r>
+      <w:proofErr w:type="spellEnd"/>
+      <w:r>
+        <w:rPr>
+          <w:rFonts w:cs="Microsoft Sans Serif"/>
+          <w:b/>
+        </w:rPr>
+        <w:t xml:space="preserve"> </w:t>
+      </w:r>
+      <w:proofErr w:type="spellStart"/>
+      <w:r>
+        <w:rPr>
+          <w:rFonts w:cs="Microsoft Sans Serif"/>
+          <w:b/>
+        </w:rPr>
+        <w:t>aren't</w:t>
+      </w:r>
+      <w:proofErr w:type="spellEnd"/>
+      <w:r>
+        <w:rPr>
+          <w:rFonts w:cs="Microsoft Sans Serif"/>
+          <w:b/>
+        </w:rPr>
+        <w:t xml:space="preserve"> </w:t>
+      </w:r>
+      <w:proofErr w:type="spellStart"/>
+      <w:r>
+        <w:rPr>
+          <w:rFonts w:cs="Microsoft Sans Serif"/>
+          <w:b/>
+        </w:rPr>
+        <w:t>compatible</w:t>
+      </w:r>
+      <w:proofErr w:type="spellEnd"/>
+      <w:r>
+        <w:rPr>
+          <w:rFonts w:cs="Microsoft Sans Serif"/>
+          <w:b/>
+        </w:rPr>
+        <w:t xml:space="preserve"> </w:t>
+      </w:r>
+      <w:r>
+        <w:rPr>
+          <w:rFonts w:cs="Microsoft Sans Serif"/>
+        </w:rPr>
+        <w:t xml:space="preserve">– </w:t>
+      </w:r>
+      <w:r>
+        <w:rPr>
+          <w:rFonts w:cs="Microsoft Sans Serif"/>
+        </w:rPr>
+        <w:t xml:space="preserve">Нарушение </w:t>
+      </w:r>
+      <w:proofErr w:type="spellStart"/>
+      <w:r>
+        <w:rPr>
+          <w:rFonts w:cs="Microsoft Sans Serif"/>
+        </w:rPr>
+        <w:t>многопоточности</w:t>
+      </w:r>
+      <w:proofErr w:type="spellEnd"/>
+      <w:r>
+        <w:rPr>
+          <w:rFonts w:cs="Microsoft Sans Serif"/>
+        </w:rPr>
+        <w:t>. Потоки несовместимы.</w:t>
+      </w:r>
+      <w:r>
+        <w:rPr>
+          <w:rFonts w:cs="Microsoft Sans Serif"/>
+          <w:b/>
+        </w:rPr>
+        <w:t xml:space="preserve">  </w:t>
+      </w:r>
+    </w:p>
+    <w:p>
+      <w:pPr>
+        <w:rPr>
+          <w:rFonts w:cs="Microsoft Sans Serif"/>
+          <w:color w:val="000000" w:themeColor="text1"/>
+        </w:rPr>
+      </w:pPr>
+      <w:proofErr w:type="spellStart"/>
+      <w:r>
+        <w:rPr>
+          <w:rFonts w:cs="Consolas"/>
+          <w:b/>
+          <w:color w:val="000000" w:themeColor="text1"/>
+          <w:highlight w:val="white"/>
+        </w:rPr>
+        <w:t>с</w:t>
+      </w:r>
       <w:bookmarkStart w:id="0" w:name="_GoBack"/>
       <w:bookmarkEnd w:id="0"/>
+      <w:r>
+        <w:rPr>
+          <w:rFonts w:cs="Consolas"/>
+          <w:b/>
+          <w:color w:val="000000" w:themeColor="text1"/>
+          <w:highlight w:val="white"/>
+        </w:rPr>
+        <w:t>an't</w:t>
+      </w:r>
+      <w:proofErr w:type="spellEnd"/>
+      <w:r>
+        <w:rPr>
+          <w:rFonts w:cs="Consolas"/>
+          <w:b/>
+          <w:color w:val="000000" w:themeColor="text1"/>
+          <w:highlight w:val="white"/>
+        </w:rPr>
+        <w:t xml:space="preserve"> </w:t>
+      </w:r>
+      <w:proofErr w:type="spellStart"/>
+      <w:r>
+        <w:rPr>
+          <w:rFonts w:cs="Consolas"/>
+          <w:b/>
+          <w:color w:val="000000" w:themeColor="text1"/>
+          <w:highlight w:val="white"/>
+        </w:rPr>
+        <w:t>do</w:t>
+      </w:r>
+      <w:proofErr w:type="spellEnd"/>
+      <w:r>
+        <w:rPr>
+          <w:rFonts w:cs="Consolas"/>
+          <w:b/>
+          <w:color w:val="000000" w:themeColor="text1"/>
+          <w:highlight w:val="white"/>
+        </w:rPr>
+        <w:t xml:space="preserve"> </w:t>
+      </w:r>
+      <w:proofErr w:type="spellStart"/>
+      <w:r>
+        <w:rPr>
+          <w:rFonts w:cs="Consolas"/>
+          <w:b/>
+          <w:color w:val="000000" w:themeColor="text1"/>
+          <w:highlight w:val="white"/>
+        </w:rPr>
+        <w:t>operation</w:t>
+      </w:r>
+      <w:proofErr w:type="spellEnd"/>
+      <w:r>
+        <w:rPr>
+          <w:rFonts w:cs="Consolas"/>
+          <w:b/>
+          <w:color w:val="000000" w:themeColor="text1"/>
+        </w:rPr>
+        <w:t xml:space="preserve"> </w:t>
+      </w:r>
+      <w:r>
+        <w:rPr>
+          <w:rFonts w:cs="Consolas"/>
+          <w:color w:val="000000" w:themeColor="text1"/>
+        </w:rPr>
+        <w:t xml:space="preserve">– </w:t>
+      </w:r>
+      <w:r>
+        <w:rPr>
+          <w:rFonts w:cs="Consolas"/>
+          <w:color w:val="000000" w:themeColor="text1"/>
+        </w:rPr>
+        <w:t>Невозможно выполнить операцию (деление на ноль).</w:t>
+      </w:r>
     </w:p>
     <w:p>
       <w:pPr>
         <w:rPr>
           <w:b/>
-          <w:lang w:val="en-US"/>
         </w:rPr>
       </w:pPr>
       <w:r>
         <w:rPr>
           <w:b/>
         </w:rPr>
-        <w:t xml:space="preserve">Операция </w:t>
-      </w:r>
-      <w:r>
-        <w:rPr>
-          <w:b/>
-          <w:lang w:val="en-US"/>
-        </w:rPr>
-        <w:t>Set</w:t>
-      </w:r>
-    </w:p>
-    <w:p>
-      <w:r>
-        <w:rPr>
-          <w:lang w:val="en-US"/>
-        </w:rPr>
-        <w:t>Set</w:t>
-      </w:r>
-      <w:r>
-        <w:t xml:space="preserve"> ((</w:t>
-      </w:r>
-      <w:r>
-        <w:rPr>
-          <w:lang w:val="en-US"/>
-        </w:rPr>
-        <w:t>x</w:t>
-      </w:r>
-      <w:r>
-        <w:t xml:space="preserve">, </w:t>
-      </w:r>
-      <w:r>
-        <w:rPr>
-          <w:lang w:val="en-US"/>
-        </w:rPr>
-        <w:t>y</w:t>
-      </w:r>
-      <w:r>
-        <w:t xml:space="preserve">), </w:t>
-      </w:r>
-      <w:r>
-        <w:rPr>
-          <w:lang w:val="en-US"/>
-        </w:rPr>
-        <w:t>argument</w:t>
-      </w:r>
-      <w:r>
-        <w:t>)</w:t>
-      </w:r>
-      <w:r>
-        <w:t xml:space="preserve"> – операция присваивания ячейки х – строки, у – столбца аргумента </w:t>
-      </w:r>
-      <w:r>
-        <w:rPr>
-          <w:lang w:val="en-US"/>
-        </w:rPr>
-        <w:t>argument</w:t>
-      </w:r>
-      <w:r>
-        <w:t>.</w:t>
+        <w:t>Ввод операций в вычислитель</w:t>
       </w:r>
     </w:p>
     <w:p>
@@ -151,218 +834,98 @@
         <w:rPr>
           <w:b/>
         </w:rPr>
-        <w:t xml:space="preserve">Операция </w:t>
-      </w:r>
-      <w:proofErr w:type="spellStart"/>
-      <w:r>
-        <w:rPr>
-          <w:b/>
-          <w:lang w:val="en-US"/>
-        </w:rPr>
-        <w:t>Mov</w:t>
-      </w:r>
-      <w:proofErr w:type="spellEnd"/>
-      <w:r>
-        <w:rPr>
-          <w:b/>
-        </w:rPr>
-        <w:t xml:space="preserve"> </w:t>
-      </w:r>
-    </w:p>
-    <w:p>
-      <w:proofErr w:type="spellStart"/>
-      <w:r>
-        <w:rPr>
-          <w:lang w:val="en-US"/>
-        </w:rPr>
-        <w:t>Mov</w:t>
-      </w:r>
-      <w:proofErr w:type="spellEnd"/>
-      <w:r>
-        <w:t xml:space="preserve"> (</w:t>
-      </w:r>
-      <w:r>
-        <w:t>(</w:t>
-      </w:r>
-      <w:r>
-        <w:rPr>
-          <w:lang w:val="en-US"/>
-        </w:rPr>
-        <w:t>x</w:t>
-      </w:r>
-      <w:r>
-        <w:t xml:space="preserve">, </w:t>
-      </w:r>
-      <w:r>
-        <w:rPr>
-          <w:lang w:val="en-US"/>
-        </w:rPr>
-        <w:t>y</w:t>
-      </w:r>
-      <w:r>
-        <w:t>)</w:t>
-      </w:r>
-      <w:r>
-        <w:t>,</w:t>
-      </w:r>
-      <w:r>
-        <w:t xml:space="preserve"> (</w:t>
-      </w:r>
-      <w:r>
-        <w:rPr>
-          <w:lang w:val="en-US"/>
-        </w:rPr>
-        <w:t>a</w:t>
-      </w:r>
-      <w:r>
-        <w:t xml:space="preserve">, </w:t>
-      </w:r>
-      <w:r>
-        <w:rPr>
-          <w:lang w:val="en-US"/>
-        </w:rPr>
-        <w:t>b</w:t>
-      </w:r>
-      <w:r>
-        <w:t>))</w:t>
-      </w:r>
-      <w:r>
-        <w:t xml:space="preserve"> </w:t>
-      </w:r>
-      <w:r>
-        <w:t xml:space="preserve">– операция перемещения значения, с выполнением операции х – строки, у – столбца в а – строку, </w:t>
-      </w:r>
-      <w:r>
-        <w:rPr>
-          <w:lang w:val="en-US"/>
-        </w:rPr>
-        <w:t>b</w:t>
-      </w:r>
-      <w:r>
-        <w:t xml:space="preserve"> - столбец</w:t>
+        <w:t xml:space="preserve">Общее описание </w:t>
+      </w:r>
+    </w:p>
+    <w:p>
+      <w:r>
+        <w:t xml:space="preserve">Каждая операция отделяется символом </w:t>
+      </w:r>
+      <w:r>
+        <w:t>&lt;</w:t>
+      </w:r>
+      <w:r>
+        <w:rPr>
+          <w:b/>
+        </w:rPr>
+        <w:t>;</w:t>
+      </w:r>
+      <w:r>
+        <w:t>&gt;</w:t>
+      </w:r>
+      <w:r>
+        <w:t xml:space="preserve"> Для отделения тактов используется перенос строк. </w:t>
+      </w:r>
+      <w:r>
+        <w:t>Следующий рисунок отображает определение тактов и правила написания операций (Для наглядности все операции разделены чертами).</w:t>
       </w:r>
     </w:p>
     <w:p>
       <w:pPr>
         <w:rPr>
-          <w:b/>
-          <w:lang w:val="en-US"/>
+          <w:noProof/>
+          <w:lang w:eastAsia="ru-RU"/>
         </w:rPr>
       </w:pPr>
-      <w:r>
-        <w:rPr>
-          <w:b/>
-        </w:rPr>
-        <w:t xml:space="preserve">Операция </w:t>
-      </w:r>
-      <w:proofErr w:type="spellStart"/>
-      <w:r>
-        <w:rPr>
-          <w:b/>
-          <w:lang w:val="en-US"/>
-        </w:rPr>
-        <w:t>Mvc</w:t>
-      </w:r>
-      <w:proofErr w:type="spellEnd"/>
-    </w:p>
-    <w:p>
-      <w:proofErr w:type="spellStart"/>
-      <w:r>
-        <w:rPr>
-          <w:lang w:val="en-US"/>
-        </w:rPr>
-        <w:t>Mov</w:t>
-      </w:r>
-      <w:proofErr w:type="spellEnd"/>
-      <w:r>
-        <w:t xml:space="preserve"> ((</w:t>
-      </w:r>
-      <w:r>
-        <w:rPr>
-          <w:lang w:val="en-US"/>
-        </w:rPr>
-        <w:t>x</w:t>
-      </w:r>
-      <w:r>
-        <w:t xml:space="preserve">, </w:t>
-      </w:r>
-      <w:r>
-        <w:rPr>
-          <w:lang w:val="en-US"/>
-        </w:rPr>
-        <w:t>y</w:t>
-      </w:r>
-      <w:r>
-        <w:t xml:space="preserve">), </w:t>
-      </w:r>
-      <w:r>
-        <w:rPr>
-          <w:lang w:val="en-US"/>
-        </w:rPr>
-        <w:t>argument</w:t>
-      </w:r>
-      <w:r>
-        <w:t>)</w:t>
-      </w:r>
-      <w:r>
-        <w:t xml:space="preserve"> – </w:t>
-      </w:r>
-      <w:r>
-        <w:t xml:space="preserve">операция выполнения функции х – строки, у – </w:t>
-      </w:r>
-      <w:proofErr w:type="spellStart"/>
-      <w:r>
-        <w:t>стоблца</w:t>
-      </w:r>
-      <w:proofErr w:type="spellEnd"/>
-      <w:r>
-        <w:t xml:space="preserve"> с аргументом </w:t>
-      </w:r>
-      <w:r>
-        <w:rPr>
-          <w:lang w:val="en-US"/>
-        </w:rPr>
-        <w:t>argument</w:t>
-      </w:r>
-      <w:r>
-        <w:t xml:space="preserve"> </w:t>
-      </w:r>
     </w:p>
     <w:p>
       <w:pPr>
-        <w:rPr>
-          <w:b/>
-          <w:lang w:val="en-US"/>
-        </w:rPr>
+        <w:jc w:val="center"/>
       </w:pPr>
       <w:r>
         <w:rPr>
-          <w:b/>
-        </w:rPr>
-        <w:t xml:space="preserve">Операция </w:t>
-      </w:r>
-      <w:r>
-        <w:rPr>
-          <w:b/>
-          <w:lang w:val="en-US"/>
-        </w:rPr>
-        <w:t>Eps</w:t>
-      </w:r>
-    </w:p>
-    <w:p>
-      <w:proofErr w:type="gramStart"/>
-      <w:r>
-        <w:rPr>
-          <w:lang w:val="en-US"/>
-        </w:rPr>
-        <w:t>Eps</w:t>
-      </w:r>
-      <w:r>
-        <w:t>(</w:t>
-      </w:r>
-      <w:proofErr w:type="gramEnd"/>
-      <w:r>
-        <w:t>) – ничего не выполняется. Используется для поддержания параллельности кода.</w:t>
+          <w:noProof/>
+          <w:lang w:eastAsia="ru-RU"/>
+        </w:rPr>
+        <w:lastRenderedPageBreak/>
+        <w:drawing>
+          <wp:inline distT="0" distB="0" distL="0" distR="0">
+            <wp:extent cx="4572000" cy="1600200"/>
+            <wp:effectExtent l="0" t="0" r="0" b="0"/>
+            <wp:docPr id="1" name="Рисунок 1"/>
+            <wp:cNvGraphicFramePr>
+              <a:graphicFrameLocks xmlns:a="http://schemas.openxmlformats.org/drawingml/2006/main" noChangeAspect="1"/>
+            </wp:cNvGraphicFramePr>
+            <a:graphic xmlns:a="http://schemas.openxmlformats.org/drawingml/2006/main">
+              <a:graphicData uri="http://schemas.openxmlformats.org/drawingml/2006/picture">
+                <pic:pic xmlns:pic="http://schemas.openxmlformats.org/drawingml/2006/picture">
+                  <pic:nvPicPr>
+                    <pic:cNvPr id="1" name="док.jpg"/>
+                    <pic:cNvPicPr/>
+                  </pic:nvPicPr>
+                  <pic:blipFill rotWithShape="1">
+                    <a:blip r:embed="rId4">
+                      <a:extLst>
+                        <a:ext uri="{28A0092B-C50C-407E-A947-70E740481C1C}">
+                          <a14:useLocalDpi xmlns:a14="http://schemas.microsoft.com/office/drawing/2010/main" val="0"/>
+                        </a:ext>
+                      </a:extLst>
+                    </a:blip>
+                    <a:srcRect l="5773" t="4561" r="17263" b="47548"/>
+                    <a:stretch/>
+                  </pic:blipFill>
+                  <pic:spPr bwMode="auto">
+                    <a:xfrm>
+                      <a:off x="0" y="0"/>
+                      <a:ext cx="4572000" cy="1600200"/>
+                    </a:xfrm>
+                    <a:prstGeom prst="rect">
+                      <a:avLst/>
+                    </a:prstGeom>
+                    <a:ln>
+                      <a:noFill/>
+                    </a:ln>
+                    <a:extLst>
+                      <a:ext uri="{53640926-AAD7-44D8-BBD7-CCE9431645EC}">
+                        <a14:shadowObscured xmlns:a14="http://schemas.microsoft.com/office/drawing/2010/main"/>
+                      </a:ext>
+                    </a:extLst>
+                  </pic:spPr>
+                </pic:pic>
+              </a:graphicData>
+            </a:graphic>
+          </wp:inline>
+        </w:drawing>
       </w:r>
     </w:p>
     <w:sectPr>

</xml_diff>